<commit_message>
error corrected in SDS
Corrected error in SDS docx and pdf format of hritik sahu roll no.
Error        - 18C7130
corrected to - 18C7120
</commit_message>
<xml_diff>
--- a/documents/word/SDS.docx
+++ b/documents/word/SDS.docx
@@ -190,7 +190,49 @@
           <w:szCs w:val="28"/>
           <w:lang w:eastAsia="en-IN"/>
         </w:rPr>
-        <w:t xml:space="preserve"> Sahu (18C7130)</w:t>
+        <w:t xml:space="preserve"> </w:t>
+      </w:r>
+      <w:proofErr w:type="spellStart"/>
+      <w:r>
+        <w:rPr>
+          <w:rFonts w:ascii="Times New Roman" w:eastAsia="Times New Roman" w:hAnsi="Times New Roman" w:cs="Times New Roman"/>
+          <w:color w:val="000000"/>
+          <w:sz w:val="28"/>
+          <w:szCs w:val="28"/>
+          <w:lang w:eastAsia="en-IN"/>
+        </w:rPr>
+        <w:t>Sahu</w:t>
+      </w:r>
+      <w:proofErr w:type="spellEnd"/>
+      <w:r>
+        <w:rPr>
+          <w:rFonts w:ascii="Times New Roman" w:eastAsia="Times New Roman" w:hAnsi="Times New Roman" w:cs="Times New Roman"/>
+          <w:color w:val="000000"/>
+          <w:sz w:val="28"/>
+          <w:szCs w:val="28"/>
+          <w:lang w:eastAsia="en-IN"/>
+        </w:rPr>
+        <w:t xml:space="preserve"> (18C71</w:t>
+      </w:r>
+      <w:r>
+        <w:rPr>
+          <w:rFonts w:ascii="Times New Roman" w:eastAsia="Times New Roman" w:hAnsi="Times New Roman" w:cs="Times New Roman"/>
+          <w:color w:val="000000"/>
+          <w:sz w:val="28"/>
+          <w:szCs w:val="28"/>
+          <w:lang w:eastAsia="en-IN"/>
+        </w:rPr>
+        <w:t>2</w:t>
+      </w:r>
+      <w:r>
+        <w:rPr>
+          <w:rFonts w:ascii="Times New Roman" w:eastAsia="Times New Roman" w:hAnsi="Times New Roman" w:cs="Times New Roman"/>
+          <w:color w:val="000000"/>
+          <w:sz w:val="28"/>
+          <w:szCs w:val="28"/>
+          <w:lang w:eastAsia="en-IN"/>
+        </w:rPr>
+        <w:t>0)</w:t>
       </w:r>
       <w:r>
         <w:rPr>

</xml_diff>